<commit_message>
Completed Week 5 Work
</commit_message>
<xml_diff>
--- a/Week 5/WK5DQ1.docx
+++ b/Week 5/WK5DQ1.docx
@@ -8,6 +8,428 @@
       </w:r>
     </w:p>
     <w:p/>
+    <w:p>
+      <w:pPr>
+        <w:rPr>
+          <w:b/>
+          <w:bCs/>
+        </w:rPr>
+      </w:pPr>
+      <w:r>
+        <w:rPr>
+          <w:b/>
+          <w:bCs/>
+        </w:rPr>
+        <w:t xml:space="preserve">Run </w:t>
+      </w:r>
+      <w:r>
+        <w:rPr>
+          <w:b/>
+          <w:bCs/>
+        </w:rPr>
+        <w:t>t</w:t>
+      </w:r>
+      <w:r>
+        <w:rPr>
+          <w:b/>
+          <w:bCs/>
+        </w:rPr>
+        <w:t xml:space="preserve">o </w:t>
+      </w:r>
+      <w:proofErr w:type="gramStart"/>
+      <w:r>
+        <w:rPr>
+          <w:b/>
+          <w:bCs/>
+        </w:rPr>
+        <w:t>Cursor</w:t>
+      </w:r>
+      <w:proofErr w:type="gramEnd"/>
+    </w:p>
+    <w:p>
+      <w:r>
+        <w:tab/>
+      </w:r>
+      <w:r>
+        <w:t xml:space="preserve">Hot Key: </w:t>
+      </w:r>
+      <w:r>
+        <w:t xml:space="preserve">Ctrl+F10 </w:t>
+      </w:r>
+    </w:p>
+    <w:p>
+      <w:r>
+        <w:tab/>
+        <w:t xml:space="preserve">While editing code you can right-click within the editor and select “Run to Cursor” which will set a temporary breakpoint without setting a hard breakpoint that will iterate each time the debugger is launched. The debugger will stop at the first breakpoint it hits, whether this is your Run to </w:t>
+      </w:r>
+      <w:r>
+        <w:t>Cursor,</w:t>
+      </w:r>
+      <w:r>
+        <w:t xml:space="preserve"> or a hard breakpoint so be cautious where you are using this. </w:t>
+      </w:r>
+    </w:p>
+    <w:p/>
+    <w:p>
+      <w:pPr>
+        <w:rPr>
+          <w:b/>
+          <w:bCs/>
+        </w:rPr>
+      </w:pPr>
+      <w:r>
+        <w:rPr>
+          <w:b/>
+          <w:bCs/>
+        </w:rPr>
+        <w:t>Set a Watch</w:t>
+      </w:r>
+      <w:r>
+        <w:rPr>
+          <w:b/>
+          <w:bCs/>
+        </w:rPr>
+        <w:t xml:space="preserve"> Window</w:t>
+      </w:r>
+    </w:p>
+    <w:p>
+      <w:r>
+        <w:tab/>
+      </w:r>
+      <w:r>
+        <w:t xml:space="preserve">Using a watch window can help step through variables and expressions. Simply </w:t>
+      </w:r>
+      <w:r>
+        <w:t>right click</w:t>
+      </w:r>
+      <w:r>
+        <w:t xml:space="preserve"> the object and select “Add Watch” to add an abject to a watch window. To Open a watch </w:t>
+      </w:r>
+      <w:r>
+        <w:t>window,</w:t>
+      </w:r>
+      <w:r>
+        <w:t xml:space="preserve"> select Debug &gt; Windows &gt; Watch &gt; Watch1 or Hot Key: </w:t>
+      </w:r>
+      <w:proofErr w:type="spellStart"/>
+      <w:r>
+        <w:t>Ctrl+Alt+W</w:t>
+      </w:r>
+      <w:proofErr w:type="spellEnd"/>
+      <w:r>
+        <w:t xml:space="preserve"> &gt; 1 (2, 3, or 4 work as well if you have multiple watch windows). Step </w:t>
+      </w:r>
+      <w:r>
+        <w:t>into</w:t>
+      </w:r>
+      <w:r>
+        <w:t xml:space="preserve"> or F11 will advance through variables and expressions while within the watch window. </w:t>
+      </w:r>
+    </w:p>
+    <w:p>
+      <w:r>
+        <w:rPr>
+          <w:noProof/>
+        </w:rPr>
+        <w:drawing>
+          <wp:inline distT="0" distB="0" distL="0" distR="0" wp14:anchorId="677F0EAF" wp14:editId="546CEBB8">
+            <wp:extent cx="5943600" cy="815340"/>
+            <wp:effectExtent l="0" t="0" r="0" b="3810"/>
+            <wp:docPr id="1" name="Picture 1"/>
+            <wp:cNvGraphicFramePr>
+              <a:graphicFrameLocks xmlns:a="http://schemas.openxmlformats.org/drawingml/2006/main" noChangeAspect="1"/>
+            </wp:cNvGraphicFramePr>
+            <a:graphic xmlns:a="http://schemas.openxmlformats.org/drawingml/2006/main">
+              <a:graphicData uri="http://schemas.openxmlformats.org/drawingml/2006/picture">
+                <pic:pic xmlns:pic="http://schemas.openxmlformats.org/drawingml/2006/picture">
+                  <pic:nvPicPr>
+                    <pic:cNvPr id="1" name=""/>
+                    <pic:cNvPicPr/>
+                  </pic:nvPicPr>
+                  <pic:blipFill>
+                    <a:blip r:embed="rId4"/>
+                    <a:stretch>
+                      <a:fillRect/>
+                    </a:stretch>
+                  </pic:blipFill>
+                  <pic:spPr>
+                    <a:xfrm>
+                      <a:off x="0" y="0"/>
+                      <a:ext cx="5943600" cy="815340"/>
+                    </a:xfrm>
+                    <a:prstGeom prst="rect">
+                      <a:avLst/>
+                    </a:prstGeom>
+                  </pic:spPr>
+                </pic:pic>
+              </a:graphicData>
+            </a:graphic>
+          </wp:inline>
+        </w:drawing>
+      </w:r>
+    </w:p>
+    <w:p>
+      <w:r>
+        <w:rPr>
+          <w:b/>
+          <w:bCs/>
+        </w:rPr>
+        <w:t>Examine a Call Stack</w:t>
+      </w:r>
+    </w:p>
+    <w:p>
+      <w:r>
+        <w:tab/>
+      </w:r>
+      <w:r>
+        <w:t xml:space="preserve">Similar to the watch window a Call-stack window can show and iterate through a call stack while showing the value representations of each as </w:t>
+      </w:r>
+      <w:r>
+        <w:t xml:space="preserve">methods and functions are call and completed. Other stack frames, functions, methods and even a different thread can also be reached from within the call stack window. </w:t>
+      </w:r>
+    </w:p>
+    <w:p>
+      <w:r>
+        <w:tab/>
+      </w:r>
+      <w:r>
+        <w:rPr>
+          <w:noProof/>
+        </w:rPr>
+        <w:drawing>
+          <wp:inline distT="0" distB="0" distL="0" distR="0" wp14:anchorId="52F72852" wp14:editId="53E8E082">
+            <wp:extent cx="5943600" cy="1619885"/>
+            <wp:effectExtent l="0" t="0" r="0" b="0"/>
+            <wp:docPr id="2" name="Picture 2"/>
+            <wp:cNvGraphicFramePr>
+              <a:graphicFrameLocks xmlns:a="http://schemas.openxmlformats.org/drawingml/2006/main" noChangeAspect="1"/>
+            </wp:cNvGraphicFramePr>
+            <a:graphic xmlns:a="http://schemas.openxmlformats.org/drawingml/2006/main">
+              <a:graphicData uri="http://schemas.openxmlformats.org/drawingml/2006/picture">
+                <pic:pic xmlns:pic="http://schemas.openxmlformats.org/drawingml/2006/picture">
+                  <pic:nvPicPr>
+                    <pic:cNvPr id="1" name=""/>
+                    <pic:cNvPicPr/>
+                  </pic:nvPicPr>
+                  <pic:blipFill>
+                    <a:blip r:embed="rId5"/>
+                    <a:stretch>
+                      <a:fillRect/>
+                    </a:stretch>
+                  </pic:blipFill>
+                  <pic:spPr>
+                    <a:xfrm>
+                      <a:off x="0" y="0"/>
+                      <a:ext cx="5943600" cy="1619885"/>
+                    </a:xfrm>
+                    <a:prstGeom prst="rect">
+                      <a:avLst/>
+                    </a:prstGeom>
+                  </pic:spPr>
+                </pic:pic>
+              </a:graphicData>
+            </a:graphic>
+          </wp:inline>
+        </w:drawing>
+      </w:r>
+    </w:p>
+    <w:p>
+      <w:pPr>
+        <w:rPr>
+          <w:b/>
+          <w:bCs/>
+        </w:rPr>
+      </w:pPr>
+      <w:r>
+        <w:rPr>
+          <w:b/>
+          <w:bCs/>
+        </w:rPr>
+        <w:lastRenderedPageBreak/>
+        <w:t>Set Function Breakpoints</w:t>
+      </w:r>
+    </w:p>
+    <w:p>
+      <w:r>
+        <w:tab/>
+      </w:r>
+      <w:r>
+        <w:t xml:space="preserve">Hot Key: Alt+F9 &gt; </w:t>
+      </w:r>
+      <w:proofErr w:type="spellStart"/>
+      <w:r>
+        <w:t>Ctrl+B</w:t>
+      </w:r>
+      <w:proofErr w:type="spellEnd"/>
+    </w:p>
+    <w:p>
+      <w:r>
+        <w:tab/>
+        <w:t>Debug &gt; New Breakpoint &gt; Function Breakpoint</w:t>
+      </w:r>
+    </w:p>
+    <w:p>
+      <w:r>
+        <w:tab/>
+        <w:t>Breaking execution when a function is called can be very helpful to ensure that the correct function is indeed being called (overloaded options</w:t>
+      </w:r>
+      <w:proofErr w:type="gramStart"/>
+      <w:r>
+        <w:t>), and</w:t>
+      </w:r>
+      <w:proofErr w:type="gramEnd"/>
+      <w:r>
+        <w:t xml:space="preserve"> can also help to locate the function in large programs when the name is known, but not the location. </w:t>
+      </w:r>
+    </w:p>
+    <w:p>
+      <w:pPr>
+        <w:rPr>
+          <w:b/>
+          <w:bCs/>
+        </w:rPr>
+      </w:pPr>
+      <w:r>
+        <w:rPr>
+          <w:b/>
+          <w:bCs/>
+        </w:rPr>
+        <w:t xml:space="preserve">Track an Object ID with a Conditional Breakpoint </w:t>
+      </w:r>
+    </w:p>
+    <w:p>
+      <w:r>
+        <w:rPr>
+          <w:b/>
+          <w:bCs/>
+        </w:rPr>
+        <w:tab/>
+      </w:r>
+      <w:r>
+        <w:t>C</w:t>
+      </w:r>
+      <w:r>
+        <w:t>reate Object IDs for specific instances of reference types</w:t>
+      </w:r>
+      <w:r>
+        <w:t xml:space="preserve">. These Object IDs can </w:t>
+      </w:r>
+      <w:proofErr w:type="spellStart"/>
+      <w:r>
+        <w:t>the</w:t>
+      </w:r>
+      <w:proofErr w:type="spellEnd"/>
+      <w:r>
+        <w:t xml:space="preserve"> be</w:t>
+      </w:r>
+      <w:r>
+        <w:t xml:space="preserve"> use</w:t>
+      </w:r>
+      <w:r>
+        <w:t>d</w:t>
+      </w:r>
+      <w:r>
+        <w:t xml:space="preserve"> </w:t>
+      </w:r>
+      <w:r>
+        <w:t>by breakpoint conditions within a watch window</w:t>
+      </w:r>
+      <w:r>
+        <w:t>. The Object ID is generated by the common language runtime (CLR) debugging services and associated with the object.</w:t>
+      </w:r>
+    </w:p>
+    <w:p>
+      <w:pPr>
+        <w:rPr>
+          <w:rFonts w:cstheme="minorHAnsi"/>
+        </w:rPr>
+      </w:pPr>
+      <w:r>
+        <w:tab/>
+      </w:r>
+      <w:r>
+        <w:rPr>
+          <w:rFonts w:cstheme="minorHAnsi"/>
+        </w:rPr>
+        <w:t xml:space="preserve">In the </w:t>
+      </w:r>
+      <w:r>
+        <w:rPr>
+          <w:rStyle w:val="Strong"/>
+          <w:rFonts w:cstheme="minorHAnsi"/>
+          <w:b w:val="0"/>
+          <w:bCs w:val="0"/>
+        </w:rPr>
+        <w:t>Locals</w:t>
+      </w:r>
+      <w:r>
+        <w:rPr>
+          <w:rFonts w:cstheme="minorHAnsi"/>
+        </w:rPr>
+        <w:t xml:space="preserve"> window, right-click the </w:t>
+      </w:r>
+      <w:r>
+        <w:rPr>
+          <w:rStyle w:val="HTMLCode"/>
+          <w:rFonts w:asciiTheme="minorHAnsi" w:eastAsiaTheme="minorHAnsi" w:hAnsiTheme="minorHAnsi" w:cstheme="minorHAnsi"/>
+          <w:sz w:val="22"/>
+          <w:szCs w:val="22"/>
+        </w:rPr>
+        <w:t xml:space="preserve">desired </w:t>
+      </w:r>
+      <w:r>
+        <w:rPr>
+          <w:rFonts w:cstheme="minorHAnsi"/>
+        </w:rPr>
+        <w:t xml:space="preserve">variable and select </w:t>
+      </w:r>
+      <w:r>
+        <w:rPr>
+          <w:rFonts w:cstheme="minorHAnsi"/>
+        </w:rPr>
+        <w:t>“</w:t>
+      </w:r>
+      <w:r>
+        <w:rPr>
+          <w:rStyle w:val="Strong"/>
+          <w:rFonts w:cstheme="minorHAnsi"/>
+          <w:b w:val="0"/>
+          <w:bCs w:val="0"/>
+        </w:rPr>
+        <w:t>Make Object ID</w:t>
+      </w:r>
+      <w:r>
+        <w:rPr>
+          <w:rStyle w:val="Strong"/>
+          <w:rFonts w:cstheme="minorHAnsi"/>
+          <w:b w:val="0"/>
+          <w:bCs w:val="0"/>
+        </w:rPr>
+        <w:t>” to create the Object Id which can then be traced</w:t>
+      </w:r>
+      <w:r>
+        <w:rPr>
+          <w:rFonts w:cstheme="minorHAnsi"/>
+        </w:rPr>
+        <w:t>.</w:t>
+      </w:r>
+    </w:p>
+    <w:p/>
+    <w:p/>
+    <w:p>
+      <w:pPr>
+        <w:pStyle w:val="NormalWeb"/>
+        <w:ind w:left="567" w:hanging="567"/>
+      </w:pPr>
+      <w:r>
+        <w:t xml:space="preserve">Jones, M., Kramer, J., &amp; Hogenson, G. (2019, February 13). Debugging in Visual Studio - Visual Studio. Retrieved February 03, 2021, from </w:t>
+      </w:r>
+      <w:proofErr w:type="gramStart"/>
+      <w:r>
+        <w:t>https://docs.microsoft.com/en-us/visualstudio/debugger/?view=vs-2019</w:t>
+      </w:r>
+      <w:proofErr w:type="gramEnd"/>
+    </w:p>
     <w:p/>
     <w:sectPr>
       <w:pgSz w:w="12240" w:h="15840"/>
@@ -142,6 +564,7 @@
     <w:lsdException w:name="HTML Sample" w:semiHidden="1" w:unhideWhenUsed="1"/>
     <w:lsdException w:name="HTML Typewriter" w:semiHidden="1" w:unhideWhenUsed="1"/>
     <w:lsdException w:name="HTML Variable" w:semiHidden="1" w:unhideWhenUsed="1"/>
+    <w:lsdException w:name="Normal Table" w:semiHidden="1" w:unhideWhenUsed="1"/>
     <w:lsdException w:name="annotation subject" w:semiHidden="1" w:unhideWhenUsed="1"/>
     <w:lsdException w:name="No List" w:semiHidden="1" w:unhideWhenUsed="1"/>
     <w:lsdException w:name="Outline List 1" w:semiHidden="1" w:unhideWhenUsed="1"/>
@@ -188,8 +611,10 @@
     <w:lsdException w:name="Table Subtle 2" w:semiHidden="1" w:unhideWhenUsed="1"/>
     <w:lsdException w:name="Table Web 1" w:semiHidden="1" w:unhideWhenUsed="1"/>
     <w:lsdException w:name="Table Web 2" w:semiHidden="1" w:unhideWhenUsed="1"/>
+    <w:lsdException w:name="Table Web 3" w:semiHidden="1" w:unhideWhenUsed="1"/>
     <w:lsdException w:name="Balloon Text" w:semiHidden="1" w:unhideWhenUsed="1"/>
     <w:lsdException w:name="Table Grid" w:uiPriority="39"/>
+    <w:lsdException w:name="Table Theme" w:semiHidden="1" w:unhideWhenUsed="1"/>
     <w:lsdException w:name="Placeholder Text" w:semiHidden="1"/>
     <w:lsdException w:name="No Spacing" w:uiPriority="1" w:qFormat="1"/>
     <w:lsdException w:name="Light Shading" w:uiPriority="60"/>
@@ -441,6 +866,46 @@
     <w:uiPriority w:val="99"/>
     <w:semiHidden/>
     <w:unhideWhenUsed/>
+  </w:style>
+  <w:style w:type="character" w:styleId="Strong">
+    <w:name w:val="Strong"/>
+    <w:basedOn w:val="DefaultParagraphFont"/>
+    <w:uiPriority w:val="22"/>
+    <w:qFormat/>
+    <w:rsid w:val="001535E0"/>
+    <w:rPr>
+      <w:b/>
+      <w:bCs/>
+    </w:rPr>
+  </w:style>
+  <w:style w:type="character" w:styleId="HTMLCode">
+    <w:name w:val="HTML Code"/>
+    <w:basedOn w:val="DefaultParagraphFont"/>
+    <w:uiPriority w:val="99"/>
+    <w:semiHidden/>
+    <w:unhideWhenUsed/>
+    <w:rsid w:val="001535E0"/>
+    <w:rPr>
+      <w:rFonts w:ascii="Courier New" w:eastAsia="Times New Roman" w:hAnsi="Courier New" w:cs="Courier New"/>
+      <w:sz w:val="20"/>
+      <w:szCs w:val="20"/>
+    </w:rPr>
+  </w:style>
+  <w:style w:type="paragraph" w:styleId="NormalWeb">
+    <w:name w:val="Normal (Web)"/>
+    <w:basedOn w:val="Normal"/>
+    <w:uiPriority w:val="99"/>
+    <w:semiHidden/>
+    <w:unhideWhenUsed/>
+    <w:rsid w:val="003D3342"/>
+    <w:pPr>
+      <w:spacing w:before="100" w:beforeAutospacing="1" w:after="100" w:afterAutospacing="1" w:line="240" w:lineRule="auto"/>
+    </w:pPr>
+    <w:rPr>
+      <w:rFonts w:ascii="Times New Roman" w:eastAsia="Times New Roman" w:hAnsi="Times New Roman" w:cs="Times New Roman"/>
+      <w:sz w:val="24"/>
+      <w:szCs w:val="24"/>
+    </w:rPr>
   </w:style>
 </w:styles>
 </file>

</xml_diff>